<commit_message>
Educator linked to user. Commposite key problem fixed - OnDelete(DeleteBehavior.Restrict)
</commit_message>
<xml_diff>
--- a/DatabaseDiagrams.docx
+++ b/DatabaseDiagrams.docx
@@ -3,11 +3,64 @@
 <w:document xmlns:wpc="http://schemas.microsoft.com/office/word/2010/wordprocessingCanvas" xmlns:mc="http://schemas.openxmlformats.org/markup-compatibility/2006" xmlns:o="urn:schemas-microsoft-com:office:office" xmlns:r="http://schemas.openxmlformats.org/officeDocument/2006/relationships" xmlns:m="http://schemas.openxmlformats.org/officeDocument/2006/math" xmlns:v="urn:schemas-microsoft-com:vml" xmlns:wp14="http://schemas.microsoft.com/office/word/2010/wordprocessingDrawing" xmlns:wp="http://schemas.openxmlformats.org/drawingml/2006/wordprocessingDrawing" xmlns:w10="urn:schemas-microsoft-com:office:word" xmlns:w="http://schemas.openxmlformats.org/wordprocessingml/2006/main" xmlns:w14="http://schemas.microsoft.com/office/word/2010/wordml" xmlns:w15="http://schemas.microsoft.com/office/word/2012/wordml" xmlns:wpg="http://schemas.microsoft.com/office/word/2010/wordprocessingGroup" xmlns:wpi="http://schemas.microsoft.com/office/word/2010/wordprocessingInk" xmlns:wne="http://schemas.microsoft.com/office/word/2006/wordml" xmlns:wps="http://schemas.microsoft.com/office/word/2010/wordprocessingShape" mc:Ignorable="w14 w15 wp14">
   <w:body>
     <w:p>
+      <w:r>
+        <w:rPr>
+          <w:noProof/>
+        </w:rPr>
+        <w:drawing>
+          <wp:inline distT="0" distB="0" distL="0" distR="0">
+            <wp:extent cx="8511540" cy="6663851"/>
+            <wp:effectExtent l="0" t="0" r="3810" b="3810"/>
+            <wp:docPr id="1" name="Picture 1"/>
+            <wp:cNvGraphicFramePr>
+              <a:graphicFrameLocks xmlns:a="http://schemas.openxmlformats.org/drawingml/2006/main" noChangeAspect="1"/>
+            </wp:cNvGraphicFramePr>
+            <a:graphic xmlns:a="http://schemas.openxmlformats.org/drawingml/2006/main">
+              <a:graphicData uri="http://schemas.openxmlformats.org/drawingml/2006/picture">
+                <pic:pic xmlns:pic="http://schemas.openxmlformats.org/drawingml/2006/picture">
+                  <pic:nvPicPr>
+                    <pic:cNvPr id="0" name="Picture 1"/>
+                    <pic:cNvPicPr>
+                      <a:picLocks noChangeAspect="1" noChangeArrowheads="1"/>
+                    </pic:cNvPicPr>
+                  </pic:nvPicPr>
+                  <pic:blipFill>
+                    <a:blip r:embed="rId4" cstate="print">
+                      <a:extLst>
+                        <a:ext uri="{28A0092B-C50C-407E-A947-70E740481C1C}">
+                          <a14:useLocalDpi xmlns:a14="http://schemas.microsoft.com/office/drawing/2010/main" val="0"/>
+                        </a:ext>
+                      </a:extLst>
+                    </a:blip>
+                    <a:srcRect/>
+                    <a:stretch>
+                      <a:fillRect/>
+                    </a:stretch>
+                  </pic:blipFill>
+                  <pic:spPr bwMode="auto">
+                    <a:xfrm>
+                      <a:off x="0" y="0"/>
+                      <a:ext cx="8514717" cy="6666338"/>
+                    </a:xfrm>
+                    <a:prstGeom prst="rect">
+                      <a:avLst/>
+                    </a:prstGeom>
+                    <a:noFill/>
+                    <a:ln>
+                      <a:noFill/>
+                    </a:ln>
+                  </pic:spPr>
+                </pic:pic>
+              </a:graphicData>
+            </a:graphic>
+          </wp:inline>
+        </w:drawing>
+      </w:r>
       <w:bookmarkStart w:id="0" w:name="_GoBack"/>
       <w:bookmarkEnd w:id="0"/>
     </w:p>
     <w:sectPr>
-      <w:pgSz w:w="12240" w:h="15840"/>
+      <w:pgSz w:w="15840" w:h="12240" w:orient="landscape"/>
       <w:pgMar w:top="1440" w:right="1440" w:bottom="1440" w:left="1440" w:header="720" w:footer="720" w:gutter="0"/>
       <w:cols w:space="720"/>
       <w:docGrid w:linePitch="360"/>

</xml_diff>